<commit_message>
7/10/22 1725 - Update Release Form
</commit_message>
<xml_diff>
--- a/test2/Document Release Note.docx
+++ b/test2/Document Release Note.docx
@@ -47,14 +47,7 @@
                 <w:rFonts w:ascii="Tahoma" w:hAnsi="Tahoma" w:cs="Tahoma"/>
                 <w:b/>
               </w:rPr>
-              <w:t>Document Release</w:t>
-            </w:r>
-            <w:r>
-              <w:rPr>
-                <w:rFonts w:ascii="Tahoma" w:hAnsi="Tahoma" w:cs="Tahoma"/>
-                <w:b/>
-              </w:rPr>
-              <w:t xml:space="preserve"> Number</w:t>
+              <w:t>Document Release Number</w:t>
             </w:r>
           </w:p>
         </w:tc>
@@ -150,26 +143,6 @@
           <w:b/>
         </w:rPr>
       </w:pPr>
-      <w:r>
-        <w:rPr>
-          <w:rFonts w:ascii="Tahoma" w:hAnsi="Tahoma" w:cs="Tahoma"/>
-        </w:rPr>
-        <w:t xml:space="preserve">Created By </w:t>
-      </w:r>
-      <w:proofErr w:type="spellStart"/>
-      <w:r>
-        <w:rPr>
-          <w:rFonts w:ascii="Tahoma" w:hAnsi="Tahoma" w:cs="Tahoma"/>
-        </w:rPr>
-        <w:t>Teng</w:t>
-      </w:r>
-      <w:proofErr w:type="spellEnd"/>
-      <w:r>
-        <w:rPr>
-          <w:rFonts w:ascii="Tahoma" w:hAnsi="Tahoma" w:cs="Tahoma"/>
-        </w:rPr>
-        <w:t xml:space="preserve"> Kong Leong Reviewed By Version Number A.0 Project Name</w:t>
-      </w:r>
     </w:p>
     <w:tbl>
       <w:tblPr>
@@ -273,6 +246,12 @@
                 <w:b/>
               </w:rPr>
             </w:pPr>
+            <w:r>
+              <w:rPr>
+                <w:rFonts w:ascii="Tahoma" w:hAnsi="Tahoma" w:cs="Tahoma"/>
+              </w:rPr>
+              <w:t>Teng Kong Leong</w:t>
+            </w:r>
           </w:p>
         </w:tc>
       </w:tr>
@@ -10330,6 +10309,8 @@
           <w:b/>
         </w:rPr>
       </w:pPr>
+      <w:bookmarkStart w:id="0" w:name="_GoBack"/>
+      <w:bookmarkEnd w:id="0"/>
     </w:p>
     <w:p>
       <w:pPr>
@@ -12762,8 +12743,6 @@
           <w:b/>
         </w:rPr>
       </w:pPr>
-      <w:bookmarkStart w:id="0" w:name="_GoBack"/>
-      <w:bookmarkEnd w:id="0"/>
       <w:r>
         <w:rPr>
           <w:rFonts w:ascii="Tahoma" w:hAnsi="Tahoma" w:cs="Tahoma"/>
@@ -12835,6 +12814,8 @@
       <w:r>
         <w:rPr>
           <w:rFonts w:ascii="Tahoma" w:hAnsi="Tahoma" w:cs="Tahoma"/>
+          <w:noProof/>
+          <w:lang w:eastAsia="en-MY"/>
         </w:rPr>
         <w:drawing>
           <wp:inline distT="0" distB="0" distL="0" distR="0" wp14:anchorId="4334ED0C" wp14:editId="6076ACFD">
@@ -12901,6 +12882,8 @@
       <w:r>
         <w:rPr>
           <w:rFonts w:ascii="Tahoma" w:hAnsi="Tahoma" w:cs="Tahoma"/>
+          <w:noProof/>
+          <w:lang w:eastAsia="en-MY"/>
         </w:rPr>
         <w:lastRenderedPageBreak/>
         <w:drawing>
@@ -13303,6 +13286,8 @@
         <w:rPr>
           <w:rFonts w:ascii="Tahoma" w:hAnsi="Tahoma" w:cs="Tahoma"/>
           <w:b/>
+          <w:noProof/>
+          <w:lang w:eastAsia="en-MY"/>
         </w:rPr>
         <w:drawing>
           <wp:inline distT="0" distB="0" distL="0" distR="0" wp14:anchorId="1AF00D01" wp14:editId="121FAFCB">
@@ -13362,6 +13347,8 @@
         <w:rPr>
           <w:rFonts w:ascii="Tahoma" w:hAnsi="Tahoma" w:cs="Tahoma"/>
           <w:b/>
+          <w:noProof/>
+          <w:lang w:eastAsia="en-MY"/>
         </w:rPr>
         <w:drawing>
           <wp:inline distT="0" distB="0" distL="0" distR="0" wp14:anchorId="7D99DA29" wp14:editId="7FFF9FD4">
@@ -13421,6 +13408,8 @@
         <w:rPr>
           <w:rFonts w:ascii="Tahoma" w:hAnsi="Tahoma" w:cs="Tahoma"/>
           <w:b/>
+          <w:noProof/>
+          <w:lang w:eastAsia="en-MY"/>
         </w:rPr>
         <w:drawing>
           <wp:inline distT="0" distB="0" distL="0" distR="0" wp14:anchorId="4B354534" wp14:editId="2736C4C2">
@@ -13480,6 +13469,8 @@
         <w:rPr>
           <w:rFonts w:ascii="Tahoma" w:hAnsi="Tahoma" w:cs="Tahoma"/>
           <w:b/>
+          <w:noProof/>
+          <w:lang w:eastAsia="en-MY"/>
         </w:rPr>
         <w:lastRenderedPageBreak/>
         <w:drawing>
@@ -13540,6 +13531,8 @@
         <w:rPr>
           <w:rFonts w:ascii="Tahoma" w:hAnsi="Tahoma" w:cs="Tahoma"/>
           <w:b/>
+          <w:noProof/>
+          <w:lang w:eastAsia="en-MY"/>
         </w:rPr>
         <w:drawing>
           <wp:inline distT="0" distB="0" distL="0" distR="0" wp14:anchorId="7BA0FB3E" wp14:editId="7D3E1CB7">
@@ -13599,6 +13592,8 @@
         <w:rPr>
           <w:rFonts w:ascii="Tahoma" w:hAnsi="Tahoma" w:cs="Tahoma"/>
           <w:b/>
+          <w:noProof/>
+          <w:lang w:eastAsia="en-MY"/>
         </w:rPr>
         <w:drawing>
           <wp:inline distT="0" distB="0" distL="0" distR="0" wp14:anchorId="5E8348B0" wp14:editId="58A557F6">
@@ -13658,6 +13653,8 @@
         <w:rPr>
           <w:rFonts w:ascii="Tahoma" w:hAnsi="Tahoma" w:cs="Tahoma"/>
           <w:b/>
+          <w:noProof/>
+          <w:lang w:eastAsia="en-MY"/>
         </w:rPr>
         <w:drawing>
           <wp:inline distT="0" distB="0" distL="0" distR="0" wp14:anchorId="14067F73" wp14:editId="58541240">
@@ -13708,6 +13705,8 @@
         <w:rPr>
           <w:rFonts w:ascii="Tahoma" w:hAnsi="Tahoma" w:cs="Tahoma"/>
           <w:b/>
+          <w:noProof/>
+          <w:lang w:eastAsia="en-MY"/>
         </w:rPr>
         <w:drawing>
           <wp:inline distT="0" distB="0" distL="0" distR="0" wp14:anchorId="3979EEE0" wp14:editId="63F879CC">
@@ -13882,6 +13881,7 @@
         <w:dataBinding w:prefixMappings="xmlns:ns0='http://schemas.openxmlformats.org/package/2006/metadata/core-properties' xmlns:ns1='http://purl.org/dc/elements/1.1/'" w:xpath="/ns0:coreProperties[1]/ns1:title[1]" w:storeItemID="{6C3C8BC8-F283-45AE-878A-BAB7291924A1}"/>
         <w:text/>
       </w:sdtPr>
+      <w:sdtEndPr/>
       <w:sdtContent>
         <w:r>
           <w:rPr>
@@ -13909,20 +13909,21 @@
           <w:docPart w:val="30473FBBD49C439C8285CC38DCB8E253"/>
         </w:placeholder>
         <w:dataBinding w:prefixMappings="xmlns:ns0='http://schemas.microsoft.com/office/2006/coverPageProps'" w:xpath="/ns0:CoverPageProperties[1]/ns0:PublishDate[1]" w:storeItemID="{55AF091B-3C7A-41E3-B477-F2FDAA23CFDA}"/>
-        <w:date w:fullDate="2022-10-06T02:00:00Z">
+        <w:date w:fullDate="2022-10-10T00:00:00Z">
           <w:dateFormat w:val="MMMM d, yyyy"/>
           <w:lid w:val="en-US"/>
           <w:storeMappedDataAs w:val="dateTime"/>
           <w:calendar w:val="gregorian"/>
         </w:date>
       </w:sdtPr>
+      <w:sdtEndPr/>
       <w:sdtContent>
         <w:r>
           <w:rPr>
             <w:rFonts w:ascii="Tahoma" w:hAnsi="Tahoma" w:cs="Tahoma"/>
             <w:lang w:val="en-US"/>
           </w:rPr>
-          <w:t>October 6, 2022</w:t>
+          <w:t>October 10, 2022</w:t>
         </w:r>
       </w:sdtContent>
     </w:sdt>
@@ -15655,7 +15656,7 @@
     <w:charset w:val="00"/>
     <w:family w:val="roman"/>
     <w:pitch w:val="variable"/>
-    <w:sig w:usb0="E0002AFF" w:usb1="C0007843" w:usb2="00000009" w:usb3="00000000" w:csb0="000001FF" w:csb1="00000000"/>
+    <w:sig w:usb0="E0002EFF" w:usb1="C000785B" w:usb2="00000009" w:usb3="00000000" w:csb0="000001FF" w:csb1="00000000"/>
   </w:font>
   <w:font w:name="Wingdings">
     <w:panose1 w:val="05000000000000000000"/>
@@ -15683,7 +15684,7 @@
     <w:charset w:val="00"/>
     <w:family w:val="swiss"/>
     <w:pitch w:val="variable"/>
-    <w:sig w:usb0="E0002AFF" w:usb1="4000ACFF" w:usb2="00000001" w:usb3="00000000" w:csb0="000001FF" w:csb1="00000000"/>
+    <w:sig w:usb0="E4002EFF" w:usb1="C200247B" w:usb2="00000009" w:usb3="00000000" w:csb0="000001FF" w:csb1="00000000"/>
   </w:font>
   <w:font w:name="Tahoma">
     <w:panose1 w:val="020B0604030504040204"/>
@@ -15697,7 +15698,7 @@
     <w:charset w:val="00"/>
     <w:family w:val="swiss"/>
     <w:pitch w:val="variable"/>
-    <w:sig w:usb0="A0002AEF" w:usb1="4000207B" w:usb2="00000000" w:usb3="00000000" w:csb0="000001FF" w:csb1="00000000"/>
+    <w:sig w:usb0="E4002EFF" w:usb1="C200247B" w:usb2="00000009" w:usb3="00000000" w:csb0="000001FF" w:csb1="00000000"/>
   </w:font>
 </w:fonts>
 </file>
@@ -15719,6 +15720,8 @@
     <w:rsidRoot w:val="00A8327C"/>
     <w:rsid w:val="0026188B"/>
     <w:rsid w:val="00A8327C"/>
+    <w:rsid w:val="00B07204"/>
+    <w:rsid w:val="00E25BE2"/>
   </w:rsids>
   <m:mathPr>
     <m:mathFont m:val="Cambria Math"/>
@@ -16443,7 +16446,7 @@
 
 <file path=customXml/item1.xml><?xml version="1.0" encoding="utf-8"?>
 <CoverPageProperties xmlns="http://schemas.microsoft.com/office/2006/coverPageProps">
-  <PublishDate>2022-10-06T02:00:00</PublishDate>
+  <PublishDate>2022-10-10T00:00:00</PublishDate>
   <Abstract/>
   <CompanyAddress/>
   <CompanyPhone/>
@@ -16465,7 +16468,7 @@
 </file>
 
 <file path=customXml/itemProps2.xml><?xml version="1.0" encoding="utf-8"?>
-<ds:datastoreItem xmlns:ds="http://schemas.openxmlformats.org/officeDocument/2006/customXml" ds:itemID="{C262A64D-AA11-49AF-BCFF-A954CBABF5DE}">
+<ds:datastoreItem xmlns:ds="http://schemas.openxmlformats.org/officeDocument/2006/customXml" ds:itemID="{9438F779-E1DE-45EF-B6EC-AF351FC9FC41}">
   <ds:schemaRefs>
     <ds:schemaRef ds:uri="http://schemas.openxmlformats.org/officeDocument/2006/bibliography"/>
   </ds:schemaRefs>

</xml_diff>